<commit_message>
Сurrection of some detailes
</commit_message>
<xml_diff>
--- a/Description/ProjectText.docx
+++ b/Description/ProjectText.docx
@@ -4,7 +4,7 @@
   <w:body>
     <w:p>
       <w:pPr>
-        <w:spacing w:after="0"/>
+        <w:spacing w:before="30" w:after="0"/>
         <w:ind w:firstLine="0"/>
         <w:jc w:val="center"/>
         <w:rPr>
@@ -517,7 +517,7 @@
           <w:r>
             <w:fldChar w:fldCharType="separate"/>
           </w:r>
-          <w:hyperlink w:anchor="_Toc160056988" w:history="1">
+          <w:hyperlink w:anchor="_Toc160218637" w:history="1">
             <w:r>
               <w:rPr>
                 <w:rStyle w:val="a5"/>
@@ -544,7 +544,7 @@
                 <w:noProof/>
                 <w:webHidden/>
               </w:rPr>
-              <w:instrText xml:space="preserve"> PAGEREF _Toc160056988 \h </w:instrText>
+              <w:instrText xml:space="preserve"> PAGEREF _Toc160218637 \h </w:instrText>
             </w:r>
             <w:r>
               <w:rPr>
@@ -589,7 +589,7 @@
               <w:lang w:eastAsia="ru-RU"/>
             </w:rPr>
           </w:pPr>
-          <w:hyperlink w:anchor="_Toc160056989" w:history="1">
+          <w:hyperlink w:anchor="_Toc160218638" w:history="1">
             <w:r>
               <w:rPr>
                 <w:rStyle w:val="a5"/>
@@ -632,7 +632,7 @@
                 <w:noProof/>
                 <w:webHidden/>
               </w:rPr>
-              <w:instrText xml:space="preserve"> PAGEREF _Toc160056989 \h </w:instrText>
+              <w:instrText xml:space="preserve"> PAGEREF _Toc160218638 \h </w:instrText>
             </w:r>
             <w:r>
               <w:rPr>
@@ -677,7 +677,7 @@
               <w:lang w:eastAsia="ru-RU"/>
             </w:rPr>
           </w:pPr>
-          <w:hyperlink w:anchor="_Toc160056990" w:history="1">
+          <w:hyperlink w:anchor="_Toc160218639" w:history="1">
             <w:r>
               <w:rPr>
                 <w:rStyle w:val="a5"/>
@@ -720,7 +720,7 @@
                 <w:noProof/>
                 <w:webHidden/>
               </w:rPr>
-              <w:instrText xml:space="preserve"> PAGEREF _Toc160056990 \h </w:instrText>
+              <w:instrText xml:space="preserve"> PAGEREF _Toc160218639 \h </w:instrText>
             </w:r>
             <w:r>
               <w:rPr>
@@ -765,7 +765,7 @@
               <w:lang w:eastAsia="ru-RU"/>
             </w:rPr>
           </w:pPr>
-          <w:hyperlink w:anchor="_Toc160056991" w:history="1">
+          <w:hyperlink w:anchor="_Toc160218640" w:history="1">
             <w:r>
               <w:rPr>
                 <w:rStyle w:val="a5"/>
@@ -808,7 +808,7 @@
                 <w:noProof/>
                 <w:webHidden/>
               </w:rPr>
-              <w:instrText xml:space="preserve"> PAGEREF _Toc160056991 \h </w:instrText>
+              <w:instrText xml:space="preserve"> PAGEREF _Toc160218640 \h </w:instrText>
             </w:r>
             <w:r>
               <w:rPr>
@@ -853,7 +853,7 @@
               <w:lang w:eastAsia="ru-RU"/>
             </w:rPr>
           </w:pPr>
-          <w:hyperlink w:anchor="_Toc160056992" w:history="1">
+          <w:hyperlink w:anchor="_Toc160218641" w:history="1">
             <w:r>
               <w:rPr>
                 <w:rStyle w:val="a5"/>
@@ -896,7 +896,7 @@
                 <w:noProof/>
                 <w:webHidden/>
               </w:rPr>
-              <w:instrText xml:space="preserve"> PAGEREF _Toc160056992 \h </w:instrText>
+              <w:instrText xml:space="preserve"> PAGEREF _Toc160218641 \h </w:instrText>
             </w:r>
             <w:r>
               <w:rPr>
@@ -941,7 +941,7 @@
               <w:lang w:eastAsia="ru-RU"/>
             </w:rPr>
           </w:pPr>
-          <w:hyperlink w:anchor="_Toc160056993" w:history="1">
+          <w:hyperlink w:anchor="_Toc160218642" w:history="1">
             <w:r>
               <w:rPr>
                 <w:rStyle w:val="a5"/>
@@ -963,7 +963,7 @@
                 <w:rStyle w:val="a5"/>
                 <w:noProof/>
               </w:rPr>
-              <w:t>Методы реализации</w:t>
+              <w:t>Методы изучения темы</w:t>
             </w:r>
             <w:r>
               <w:rPr>
@@ -984,78 +984,7 @@
                 <w:noProof/>
                 <w:webHidden/>
               </w:rPr>
-              <w:instrText xml:space="preserve"> PAGEREF _Toc160056993 \h </w:instrText>
-            </w:r>
-            <w:r>
-              <w:rPr>
-                <w:noProof/>
-                <w:webHidden/>
-              </w:rPr>
-            </w:r>
-            <w:r>
-              <w:rPr>
-                <w:noProof/>
-                <w:webHidden/>
-              </w:rPr>
-              <w:fldChar w:fldCharType="separate"/>
-            </w:r>
-            <w:r>
-              <w:rPr>
-                <w:noProof/>
-                <w:webHidden/>
-              </w:rPr>
-              <w:t>3</w:t>
-            </w:r>
-            <w:r>
-              <w:rPr>
-                <w:noProof/>
-                <w:webHidden/>
-              </w:rPr>
-              <w:fldChar w:fldCharType="end"/>
-            </w:r>
-          </w:hyperlink>
-        </w:p>
-        <w:p>
-          <w:pPr>
-            <w:pStyle w:val="11"/>
-            <w:tabs>
-              <w:tab w:val="right" w:leader="dot" w:pos="9344"/>
-            </w:tabs>
-            <w:rPr>
-              <w:rFonts w:asciiTheme="minorHAnsi" w:eastAsiaTheme="minorEastAsia" w:hAnsiTheme="minorHAnsi"/>
-              <w:noProof/>
-              <w:sz w:val="22"/>
-              <w:lang w:eastAsia="ru-RU"/>
-            </w:rPr>
-          </w:pPr>
-          <w:hyperlink w:anchor="_Toc160056994" w:history="1">
-            <w:r>
-              <w:rPr>
-                <w:rStyle w:val="a5"/>
-                <w:noProof/>
-              </w:rPr>
-              <w:t>Глава 1: изучение темы</w:t>
-            </w:r>
-            <w:r>
-              <w:rPr>
-                <w:noProof/>
-                <w:webHidden/>
-              </w:rPr>
-              <w:tab/>
-            </w:r>
-            <w:r>
-              <w:rPr>
-                <w:noProof/>
-                <w:webHidden/>
-              </w:rPr>
-              <w:fldChar w:fldCharType="begin"/>
-            </w:r>
-            <w:r>
-              <w:rPr>
-                <w:noProof/>
-                <w:webHidden/>
-              </w:rPr>
-              <w:instrText xml:space="preserve"> PAGEREF _Toc160056994 \h </w:instrText>
+              <w:instrText xml:space="preserve"> PAGEREF _Toc160218642 \h </w:instrText>
             </w:r>
             <w:r>
               <w:rPr>
@@ -1100,13 +1029,13 @@
               <w:lang w:eastAsia="ru-RU"/>
             </w:rPr>
           </w:pPr>
-          <w:hyperlink w:anchor="_Toc160056995" w:history="1">
+          <w:hyperlink w:anchor="_Toc160218643" w:history="1">
             <w:r>
               <w:rPr>
                 <w:rStyle w:val="a5"/>
                 <w:noProof/>
               </w:rPr>
-              <w:t>1.</w:t>
+              <w:t>6.</w:t>
             </w:r>
             <w:r>
               <w:rPr>
@@ -1122,7 +1051,7 @@
                 <w:rStyle w:val="a5"/>
                 <w:noProof/>
               </w:rPr>
-              <w:t>Изучение процессов торговли</w:t>
+              <w:t>Методы реализации</w:t>
             </w:r>
             <w:r>
               <w:rPr>
@@ -1143,7 +1072,7 @@
                 <w:noProof/>
                 <w:webHidden/>
               </w:rPr>
-              <w:instrText xml:space="preserve"> PAGEREF _Toc160056995 \h </w:instrText>
+              <w:instrText xml:space="preserve"> PAGEREF _Toc160218643 \h </w:instrText>
             </w:r>
             <w:r>
               <w:rPr>
@@ -1164,6 +1093,77 @@
                 <w:webHidden/>
               </w:rPr>
               <w:t>3</w:t>
+            </w:r>
+            <w:r>
+              <w:rPr>
+                <w:noProof/>
+                <w:webHidden/>
+              </w:rPr>
+              <w:fldChar w:fldCharType="end"/>
+            </w:r>
+          </w:hyperlink>
+        </w:p>
+        <w:p>
+          <w:pPr>
+            <w:pStyle w:val="11"/>
+            <w:tabs>
+              <w:tab w:val="right" w:leader="dot" w:pos="9344"/>
+            </w:tabs>
+            <w:rPr>
+              <w:rFonts w:asciiTheme="minorHAnsi" w:eastAsiaTheme="minorEastAsia" w:hAnsiTheme="minorHAnsi"/>
+              <w:noProof/>
+              <w:sz w:val="22"/>
+              <w:lang w:eastAsia="ru-RU"/>
+            </w:rPr>
+          </w:pPr>
+          <w:hyperlink w:anchor="_Toc160218644" w:history="1">
+            <w:r>
+              <w:rPr>
+                <w:rStyle w:val="a5"/>
+                <w:noProof/>
+              </w:rPr>
+              <w:t>Глава 1: изучение темы</w:t>
+            </w:r>
+            <w:r>
+              <w:rPr>
+                <w:noProof/>
+                <w:webHidden/>
+              </w:rPr>
+              <w:tab/>
+            </w:r>
+            <w:r>
+              <w:rPr>
+                <w:noProof/>
+                <w:webHidden/>
+              </w:rPr>
+              <w:fldChar w:fldCharType="begin"/>
+            </w:r>
+            <w:r>
+              <w:rPr>
+                <w:noProof/>
+                <w:webHidden/>
+              </w:rPr>
+              <w:instrText xml:space="preserve"> PAGEREF _Toc160218644 \h </w:instrText>
+            </w:r>
+            <w:r>
+              <w:rPr>
+                <w:noProof/>
+                <w:webHidden/>
+              </w:rPr>
+            </w:r>
+            <w:r>
+              <w:rPr>
+                <w:noProof/>
+                <w:webHidden/>
+              </w:rPr>
+              <w:fldChar w:fldCharType="separate"/>
+            </w:r>
+            <w:r>
+              <w:rPr>
+                <w:noProof/>
+                <w:webHidden/>
+              </w:rPr>
+              <w:t>4</w:t>
             </w:r>
             <w:r>
               <w:rPr>
@@ -1188,13 +1188,13 @@
               <w:lang w:eastAsia="ru-RU"/>
             </w:rPr>
           </w:pPr>
-          <w:hyperlink w:anchor="_Toc160056996" w:history="1">
+          <w:hyperlink w:anchor="_Toc160218645" w:history="1">
             <w:r>
               <w:rPr>
                 <w:rStyle w:val="a5"/>
                 <w:noProof/>
               </w:rPr>
-              <w:t>2.</w:t>
+              <w:t>1.</w:t>
             </w:r>
             <w:r>
               <w:rPr>
@@ -1210,7 +1210,7 @@
                 <w:rStyle w:val="a5"/>
                 <w:noProof/>
               </w:rPr>
-              <w:t>Выделение процессов для автоматизации</w:t>
+              <w:t>Изучение процессов торговли</w:t>
             </w:r>
             <w:r>
               <w:rPr>
@@ -1231,7 +1231,7 @@
                 <w:noProof/>
                 <w:webHidden/>
               </w:rPr>
-              <w:instrText xml:space="preserve"> PAGEREF _Toc160056996 \h </w:instrText>
+              <w:instrText xml:space="preserve"> PAGEREF _Toc160218645 \h </w:instrText>
             </w:r>
             <w:r>
               <w:rPr>
@@ -1276,13 +1276,13 @@
               <w:lang w:eastAsia="ru-RU"/>
             </w:rPr>
           </w:pPr>
-          <w:hyperlink w:anchor="_Toc160056997" w:history="1">
+          <w:hyperlink w:anchor="_Toc160218646" w:history="1">
             <w:r>
               <w:rPr>
                 <w:rStyle w:val="a5"/>
                 <w:noProof/>
               </w:rPr>
-              <w:t>3.</w:t>
+              <w:t>2.</w:t>
             </w:r>
             <w:r>
               <w:rPr>
@@ -1298,7 +1298,7 @@
                 <w:rStyle w:val="a5"/>
                 <w:noProof/>
               </w:rPr>
-              <w:t>Выбор процессов для реализации</w:t>
+              <w:t>Выделение процессов для автоматизации</w:t>
             </w:r>
             <w:r>
               <w:rPr>
@@ -1319,78 +1319,7 @@
                 <w:noProof/>
                 <w:webHidden/>
               </w:rPr>
-              <w:instrText xml:space="preserve"> PAGEREF _Toc160056997 \h </w:instrText>
-            </w:r>
-            <w:r>
-              <w:rPr>
-                <w:noProof/>
-                <w:webHidden/>
-              </w:rPr>
-            </w:r>
-            <w:r>
-              <w:rPr>
-                <w:noProof/>
-                <w:webHidden/>
-              </w:rPr>
-              <w:fldChar w:fldCharType="separate"/>
-            </w:r>
-            <w:r>
-              <w:rPr>
-                <w:noProof/>
-                <w:webHidden/>
-              </w:rPr>
-              <w:t>4</w:t>
-            </w:r>
-            <w:r>
-              <w:rPr>
-                <w:noProof/>
-                <w:webHidden/>
-              </w:rPr>
-              <w:fldChar w:fldCharType="end"/>
-            </w:r>
-          </w:hyperlink>
-        </w:p>
-        <w:p>
-          <w:pPr>
-            <w:pStyle w:val="11"/>
-            <w:tabs>
-              <w:tab w:val="right" w:leader="dot" w:pos="9344"/>
-            </w:tabs>
-            <w:rPr>
-              <w:rFonts w:asciiTheme="minorHAnsi" w:eastAsiaTheme="minorEastAsia" w:hAnsiTheme="minorHAnsi"/>
-              <w:noProof/>
-              <w:sz w:val="22"/>
-              <w:lang w:eastAsia="ru-RU"/>
-            </w:rPr>
-          </w:pPr>
-          <w:hyperlink w:anchor="_Toc160056998" w:history="1">
-            <w:r>
-              <w:rPr>
-                <w:rStyle w:val="a5"/>
-                <w:noProof/>
-              </w:rPr>
-              <w:t>Глава 2: реализация</w:t>
-            </w:r>
-            <w:r>
-              <w:rPr>
-                <w:noProof/>
-                <w:webHidden/>
-              </w:rPr>
-              <w:tab/>
-            </w:r>
-            <w:r>
-              <w:rPr>
-                <w:noProof/>
-                <w:webHidden/>
-              </w:rPr>
-              <w:fldChar w:fldCharType="begin"/>
-            </w:r>
-            <w:r>
-              <w:rPr>
-                <w:noProof/>
-                <w:webHidden/>
-              </w:rPr>
-              <w:instrText xml:space="preserve"> PAGEREF _Toc160056998 \h </w:instrText>
+              <w:instrText xml:space="preserve"> PAGEREF _Toc160218646 \h </w:instrText>
             </w:r>
             <w:r>
               <w:rPr>
@@ -1435,13 +1364,13 @@
               <w:lang w:eastAsia="ru-RU"/>
             </w:rPr>
           </w:pPr>
-          <w:hyperlink w:anchor="_Toc160056999" w:history="1">
+          <w:hyperlink w:anchor="_Toc160218647" w:history="1">
             <w:r>
               <w:rPr>
                 <w:rStyle w:val="a5"/>
                 <w:noProof/>
               </w:rPr>
-              <w:t>1.</w:t>
+              <w:t>3.</w:t>
             </w:r>
             <w:r>
               <w:rPr>
@@ -1457,7 +1386,7 @@
                 <w:rStyle w:val="a5"/>
                 <w:noProof/>
               </w:rPr>
-              <w:t>База данных</w:t>
+              <w:t>Выбор процессов для реализации</w:t>
             </w:r>
             <w:r>
               <w:rPr>
@@ -1478,7 +1407,7 @@
                 <w:noProof/>
                 <w:webHidden/>
               </w:rPr>
-              <w:instrText xml:space="preserve"> PAGEREF _Toc160056999 \h </w:instrText>
+              <w:instrText xml:space="preserve"> PAGEREF _Toc160218647 \h </w:instrText>
             </w:r>
             <w:r>
               <w:rPr>
@@ -1499,6 +1428,77 @@
                 <w:webHidden/>
               </w:rPr>
               <w:t>4</w:t>
+            </w:r>
+            <w:r>
+              <w:rPr>
+                <w:noProof/>
+                <w:webHidden/>
+              </w:rPr>
+              <w:fldChar w:fldCharType="end"/>
+            </w:r>
+          </w:hyperlink>
+        </w:p>
+        <w:p>
+          <w:pPr>
+            <w:pStyle w:val="11"/>
+            <w:tabs>
+              <w:tab w:val="right" w:leader="dot" w:pos="9344"/>
+            </w:tabs>
+            <w:rPr>
+              <w:rFonts w:asciiTheme="minorHAnsi" w:eastAsiaTheme="minorEastAsia" w:hAnsiTheme="minorHAnsi"/>
+              <w:noProof/>
+              <w:sz w:val="22"/>
+              <w:lang w:eastAsia="ru-RU"/>
+            </w:rPr>
+          </w:pPr>
+          <w:hyperlink w:anchor="_Toc160218648" w:history="1">
+            <w:r>
+              <w:rPr>
+                <w:rStyle w:val="a5"/>
+                <w:noProof/>
+              </w:rPr>
+              <w:t>Глава 2: реализация</w:t>
+            </w:r>
+            <w:r>
+              <w:rPr>
+                <w:noProof/>
+                <w:webHidden/>
+              </w:rPr>
+              <w:tab/>
+            </w:r>
+            <w:r>
+              <w:rPr>
+                <w:noProof/>
+                <w:webHidden/>
+              </w:rPr>
+              <w:fldChar w:fldCharType="begin"/>
+            </w:r>
+            <w:r>
+              <w:rPr>
+                <w:noProof/>
+                <w:webHidden/>
+              </w:rPr>
+              <w:instrText xml:space="preserve"> PAGEREF _Toc160218648 \h </w:instrText>
+            </w:r>
+            <w:r>
+              <w:rPr>
+                <w:noProof/>
+                <w:webHidden/>
+              </w:rPr>
+            </w:r>
+            <w:r>
+              <w:rPr>
+                <w:noProof/>
+                <w:webHidden/>
+              </w:rPr>
+              <w:fldChar w:fldCharType="separate"/>
+            </w:r>
+            <w:r>
+              <w:rPr>
+                <w:noProof/>
+                <w:webHidden/>
+              </w:rPr>
+              <w:t>5</w:t>
             </w:r>
             <w:r>
               <w:rPr>
@@ -1523,13 +1523,13 @@
               <w:lang w:eastAsia="ru-RU"/>
             </w:rPr>
           </w:pPr>
-          <w:hyperlink w:anchor="_Toc160057000" w:history="1">
+          <w:hyperlink w:anchor="_Toc160218649" w:history="1">
             <w:r>
               <w:rPr>
                 <w:rStyle w:val="a5"/>
                 <w:noProof/>
               </w:rPr>
-              <w:t>2.</w:t>
+              <w:t>1.</w:t>
             </w:r>
             <w:r>
               <w:rPr>
@@ -1545,7 +1545,7 @@
                 <w:rStyle w:val="a5"/>
                 <w:noProof/>
               </w:rPr>
-              <w:t>Интерфейс</w:t>
+              <w:t>База данных</w:t>
             </w:r>
             <w:r>
               <w:rPr>
@@ -1566,7 +1566,7 @@
                 <w:noProof/>
                 <w:webHidden/>
               </w:rPr>
-              <w:instrText xml:space="preserve"> PAGEREF _Toc160057000 \h </w:instrText>
+              <w:instrText xml:space="preserve"> PAGEREF _Toc160218649 \h </w:instrText>
             </w:r>
             <w:r>
               <w:rPr>
@@ -1586,7 +1586,7 @@
                 <w:noProof/>
                 <w:webHidden/>
               </w:rPr>
-              <w:t>4</w:t>
+              <w:t>5</w:t>
             </w:r>
             <w:r>
               <w:rPr>
@@ -1611,13 +1611,13 @@
               <w:lang w:eastAsia="ru-RU"/>
             </w:rPr>
           </w:pPr>
-          <w:hyperlink w:anchor="_Toc160057001" w:history="1">
+          <w:hyperlink w:anchor="_Toc160218650" w:history="1">
             <w:r>
               <w:rPr>
                 <w:rStyle w:val="a5"/>
                 <w:noProof/>
               </w:rPr>
-              <w:t>3.</w:t>
+              <w:t>2.</w:t>
             </w:r>
             <w:r>
               <w:rPr>
@@ -1633,7 +1633,7 @@
                 <w:rStyle w:val="a5"/>
                 <w:noProof/>
               </w:rPr>
-              <w:t>Программный код</w:t>
+              <w:t>Интерфейс</w:t>
             </w:r>
             <w:r>
               <w:rPr>
@@ -1654,7 +1654,7 @@
                 <w:noProof/>
                 <w:webHidden/>
               </w:rPr>
-              <w:instrText xml:space="preserve"> PAGEREF _Toc160057001 \h </w:instrText>
+              <w:instrText xml:space="preserve"> PAGEREF _Toc160218650 \h </w:instrText>
             </w:r>
             <w:r>
               <w:rPr>
@@ -1699,13 +1699,13 @@
               <w:lang w:eastAsia="ru-RU"/>
             </w:rPr>
           </w:pPr>
-          <w:hyperlink w:anchor="_Toc160057002" w:history="1">
+          <w:hyperlink w:anchor="_Toc160218651" w:history="1">
             <w:r>
               <w:rPr>
                 <w:rStyle w:val="a5"/>
                 <w:noProof/>
               </w:rPr>
-              <w:t>4.</w:t>
+              <w:t>3.</w:t>
             </w:r>
             <w:r>
               <w:rPr>
@@ -1721,6 +1721,94 @@
                 <w:rStyle w:val="a5"/>
                 <w:noProof/>
               </w:rPr>
+              <w:t>Программный код</w:t>
+            </w:r>
+            <w:r>
+              <w:rPr>
+                <w:noProof/>
+                <w:webHidden/>
+              </w:rPr>
+              <w:tab/>
+            </w:r>
+            <w:r>
+              <w:rPr>
+                <w:noProof/>
+                <w:webHidden/>
+              </w:rPr>
+              <w:fldChar w:fldCharType="begin"/>
+            </w:r>
+            <w:r>
+              <w:rPr>
+                <w:noProof/>
+                <w:webHidden/>
+              </w:rPr>
+              <w:instrText xml:space="preserve"> PAGEREF _Toc160218651 \h </w:instrText>
+            </w:r>
+            <w:r>
+              <w:rPr>
+                <w:noProof/>
+                <w:webHidden/>
+              </w:rPr>
+            </w:r>
+            <w:r>
+              <w:rPr>
+                <w:noProof/>
+                <w:webHidden/>
+              </w:rPr>
+              <w:fldChar w:fldCharType="separate"/>
+            </w:r>
+            <w:r>
+              <w:rPr>
+                <w:noProof/>
+                <w:webHidden/>
+              </w:rPr>
+              <w:t>5</w:t>
+            </w:r>
+            <w:r>
+              <w:rPr>
+                <w:noProof/>
+                <w:webHidden/>
+              </w:rPr>
+              <w:fldChar w:fldCharType="end"/>
+            </w:r>
+          </w:hyperlink>
+        </w:p>
+        <w:p>
+          <w:pPr>
+            <w:pStyle w:val="21"/>
+            <w:tabs>
+              <w:tab w:val="left" w:pos="1320"/>
+              <w:tab w:val="right" w:leader="dot" w:pos="9344"/>
+            </w:tabs>
+            <w:rPr>
+              <w:rFonts w:asciiTheme="minorHAnsi" w:eastAsiaTheme="minorEastAsia" w:hAnsiTheme="minorHAnsi"/>
+              <w:noProof/>
+              <w:sz w:val="22"/>
+              <w:lang w:eastAsia="ru-RU"/>
+            </w:rPr>
+          </w:pPr>
+          <w:hyperlink w:anchor="_Toc160218652" w:history="1">
+            <w:r>
+              <w:rPr>
+                <w:rStyle w:val="a5"/>
+                <w:noProof/>
+              </w:rPr>
+              <w:t>4.</w:t>
+            </w:r>
+            <w:r>
+              <w:rPr>
+                <w:rFonts w:asciiTheme="minorHAnsi" w:eastAsiaTheme="minorEastAsia" w:hAnsiTheme="minorHAnsi"/>
+                <w:noProof/>
+                <w:sz w:val="22"/>
+                <w:lang w:eastAsia="ru-RU"/>
+              </w:rPr>
+              <w:tab/>
+            </w:r>
+            <w:r>
+              <w:rPr>
+                <w:rStyle w:val="a5"/>
+                <w:noProof/>
+              </w:rPr>
               <w:t>Составляющие приложения</w:t>
             </w:r>
             <w:r>
@@ -1742,7 +1830,7 @@
                 <w:noProof/>
                 <w:webHidden/>
               </w:rPr>
-              <w:instrText xml:space="preserve"> PAGEREF _Toc160057002 \h </w:instrText>
+              <w:instrText xml:space="preserve"> PAGEREF _Toc160218652 \h </w:instrText>
             </w:r>
             <w:r>
               <w:rPr>
@@ -1762,7 +1850,7 @@
                 <w:noProof/>
                 <w:webHidden/>
               </w:rPr>
-              <w:t>5</w:t>
+              <w:t>6</w:t>
             </w:r>
             <w:r>
               <w:rPr>
@@ -1786,7 +1874,7 @@
               <w:lang w:eastAsia="ru-RU"/>
             </w:rPr>
           </w:pPr>
-          <w:hyperlink w:anchor="_Toc160057003" w:history="1">
+          <w:hyperlink w:anchor="_Toc160218653" w:history="1">
             <w:r>
               <w:rPr>
                 <w:rStyle w:val="a5"/>
@@ -1813,7 +1901,7 @@
                 <w:noProof/>
                 <w:webHidden/>
               </w:rPr>
-              <w:instrText xml:space="preserve"> PAGEREF _Toc160057003 \h </w:instrText>
+              <w:instrText xml:space="preserve"> PAGEREF _Toc160218653 \h </w:instrText>
             </w:r>
             <w:r>
               <w:rPr>
@@ -1833,7 +1921,7 @@
                 <w:noProof/>
                 <w:webHidden/>
               </w:rPr>
-              <w:t>5</w:t>
+              <w:t>6</w:t>
             </w:r>
             <w:r>
               <w:rPr>
@@ -1857,7 +1945,7 @@
               <w:lang w:eastAsia="ru-RU"/>
             </w:rPr>
           </w:pPr>
-          <w:hyperlink w:anchor="_Toc160057004" w:history="1">
+          <w:hyperlink w:anchor="_Toc160218654" w:history="1">
             <w:r>
               <w:rPr>
                 <w:rStyle w:val="a5"/>
@@ -1884,7 +1972,7 @@
                 <w:noProof/>
                 <w:webHidden/>
               </w:rPr>
-              <w:instrText xml:space="preserve"> PAGEREF _Toc160057004 \h </w:instrText>
+              <w:instrText xml:space="preserve"> PAGEREF _Toc160218654 \h </w:instrText>
             </w:r>
             <w:r>
               <w:rPr>
@@ -1928,7 +2016,7 @@
               <w:lang w:eastAsia="ru-RU"/>
             </w:rPr>
           </w:pPr>
-          <w:hyperlink w:anchor="_Toc160057005" w:history="1">
+          <w:hyperlink w:anchor="_Toc160218655" w:history="1">
             <w:r>
               <w:rPr>
                 <w:rStyle w:val="a5"/>
@@ -1955,7 +2043,7 @@
                 <w:noProof/>
                 <w:webHidden/>
               </w:rPr>
-              <w:instrText xml:space="preserve"> PAGEREF _Toc160057005 \h </w:instrText>
+              <w:instrText xml:space="preserve"> PAGEREF _Toc160218655 \h </w:instrText>
             </w:r>
             <w:r>
               <w:rPr>
@@ -1999,7 +2087,7 @@
               <w:lang w:eastAsia="ru-RU"/>
             </w:rPr>
           </w:pPr>
-          <w:hyperlink w:anchor="_Toc160057006" w:history="1">
+          <w:hyperlink w:anchor="_Toc160218656" w:history="1">
             <w:r>
               <w:rPr>
                 <w:rStyle w:val="a5"/>
@@ -2026,7 +2114,7 @@
                 <w:noProof/>
                 <w:webHidden/>
               </w:rPr>
-              <w:instrText xml:space="preserve"> PAGEREF _Toc160057006 \h </w:instrText>
+              <w:instrText xml:space="preserve"> PAGEREF _Toc160218656 \h </w:instrText>
             </w:r>
             <w:r>
               <w:rPr>
@@ -2070,7 +2158,7 @@
               <w:lang w:eastAsia="ru-RU"/>
             </w:rPr>
           </w:pPr>
-          <w:hyperlink w:anchor="_Toc160057007" w:history="1">
+          <w:hyperlink w:anchor="_Toc160218657" w:history="1">
             <w:r>
               <w:rPr>
                 <w:rStyle w:val="a5"/>
@@ -2097,7 +2185,7 @@
                 <w:noProof/>
                 <w:webHidden/>
               </w:rPr>
-              <w:instrText xml:space="preserve"> PAGEREF _Toc160057007 \h </w:instrText>
+              <w:instrText xml:space="preserve"> PAGEREF _Toc160218657 \h </w:instrText>
             </w:r>
             <w:r>
               <w:rPr>
@@ -2141,7 +2229,7 @@
               <w:lang w:eastAsia="ru-RU"/>
             </w:rPr>
           </w:pPr>
-          <w:hyperlink w:anchor="_Toc160057008" w:history="1">
+          <w:hyperlink w:anchor="_Toc160218658" w:history="1">
             <w:r>
               <w:rPr>
                 <w:rStyle w:val="a5"/>
@@ -2168,7 +2256,7 @@
                 <w:noProof/>
                 <w:webHidden/>
               </w:rPr>
-              <w:instrText xml:space="preserve"> PAGEREF _Toc160057008 \h </w:instrText>
+              <w:instrText xml:space="preserve"> PAGEREF _Toc160218658 \h </w:instrText>
             </w:r>
             <w:r>
               <w:rPr>
@@ -2212,13 +2300,13 @@
               <w:lang w:eastAsia="ru-RU"/>
             </w:rPr>
           </w:pPr>
-          <w:hyperlink w:anchor="_Toc160057009" w:history="1">
+          <w:hyperlink w:anchor="_Toc160218659" w:history="1">
             <w:r>
               <w:rPr>
                 <w:rStyle w:val="a5"/>
                 <w:noProof/>
               </w:rPr>
-              <w:t>Итоги</w:t>
+              <w:t>Вывод</w:t>
             </w:r>
             <w:r>
               <w:rPr>
@@ -2239,7 +2327,7 @@
                 <w:noProof/>
                 <w:webHidden/>
               </w:rPr>
-              <w:instrText xml:space="preserve"> PAGEREF _Toc160057009 \h </w:instrText>
+              <w:instrText xml:space="preserve"> PAGEREF _Toc160218659 \h </w:instrText>
             </w:r>
             <w:r>
               <w:rPr>
@@ -2271,6 +2359,83 @@
           </w:hyperlink>
         </w:p>
         <w:p>
+          <w:pPr>
+            <w:pStyle w:val="11"/>
+            <w:tabs>
+              <w:tab w:val="right" w:leader="dot" w:pos="9344"/>
+            </w:tabs>
+            <w:rPr>
+              <w:rFonts w:asciiTheme="minorHAnsi" w:eastAsiaTheme="minorEastAsia" w:hAnsiTheme="minorHAnsi"/>
+              <w:noProof/>
+              <w:sz w:val="22"/>
+              <w:lang w:eastAsia="ru-RU"/>
+            </w:rPr>
+          </w:pPr>
+          <w:hyperlink w:anchor="_Toc160218660" w:history="1">
+            <w:r>
+              <w:rPr>
+                <w:rStyle w:val="a5"/>
+                <w:noProof/>
+              </w:rPr>
+              <w:t>Список используемой литературы</w:t>
+            </w:r>
+            <w:r>
+              <w:rPr>
+                <w:noProof/>
+                <w:webHidden/>
+              </w:rPr>
+              <w:tab/>
+            </w:r>
+            <w:r>
+              <w:rPr>
+                <w:noProof/>
+                <w:webHidden/>
+              </w:rPr>
+              <w:fldChar w:fldCharType="begin"/>
+            </w:r>
+            <w:r>
+              <w:rPr>
+                <w:noProof/>
+                <w:webHidden/>
+              </w:rPr>
+              <w:instrText xml:space="preserve"> PAGEREF _Toc160218660 \h </w:instrText>
+            </w:r>
+            <w:r>
+              <w:rPr>
+                <w:noProof/>
+                <w:webHidden/>
+              </w:rPr>
+            </w:r>
+            <w:r>
+              <w:rPr>
+                <w:noProof/>
+                <w:webHidden/>
+              </w:rPr>
+              <w:fldChar w:fldCharType="separate"/>
+            </w:r>
+            <w:r>
+              <w:rPr>
+                <w:noProof/>
+                <w:webHidden/>
+              </w:rPr>
+              <w:t>8</w:t>
+            </w:r>
+            <w:r>
+              <w:rPr>
+                <w:noProof/>
+                <w:webHidden/>
+              </w:rPr>
+              <w:fldChar w:fldCharType="end"/>
+            </w:r>
+          </w:hyperlink>
+        </w:p>
+        <w:p>
+          <w:pPr>
+            <w:rPr>
+              <w:b/>
+              <w:bCs/>
+            </w:rPr>
+          </w:pPr>
           <w:r>
             <w:rPr>
               <w:b/>
@@ -2283,87 +2448,15 @@
     </w:sdt>
     <w:p>
       <w:pPr>
-        <w:spacing w:after="0"/>
-        <w:ind w:firstLine="709"/>
-        <w:jc w:val="center"/>
-        <w:rPr>
-          <w:rFonts w:cstheme="minorHAnsi"/>
-          <w:szCs w:val="28"/>
-        </w:rPr>
-      </w:pPr>
-    </w:p>
-    <w:p>
-      <w:pPr>
-        <w:rPr>
-          <w:rFonts w:cstheme="minorHAnsi"/>
-          <w:szCs w:val="28"/>
-        </w:rPr>
-      </w:pPr>
-    </w:p>
-    <w:p>
-      <w:pPr>
-        <w:rPr>
-          <w:rFonts w:cstheme="minorHAnsi"/>
-          <w:szCs w:val="28"/>
-        </w:rPr>
-      </w:pPr>
-    </w:p>
-    <w:p>
-      <w:pPr>
-        <w:rPr>
-          <w:rFonts w:cstheme="minorHAnsi"/>
-          <w:szCs w:val="28"/>
-        </w:rPr>
-      </w:pPr>
-    </w:p>
-    <w:p>
-      <w:pPr>
-        <w:rPr>
-          <w:rFonts w:cstheme="minorHAnsi"/>
-          <w:szCs w:val="28"/>
-        </w:rPr>
-      </w:pPr>
-    </w:p>
-    <w:p>
-      <w:pPr>
-        <w:rPr>
-          <w:rFonts w:cstheme="minorHAnsi"/>
-          <w:szCs w:val="28"/>
-        </w:rPr>
-      </w:pPr>
-    </w:p>
-    <w:p>
-      <w:pPr>
-        <w:tabs>
-          <w:tab w:val="left" w:pos="3420"/>
-        </w:tabs>
-        <w:rPr>
-          <w:rFonts w:cstheme="minorHAnsi"/>
-          <w:szCs w:val="28"/>
-        </w:rPr>
-      </w:pPr>
-      <w:r>
-        <w:rPr>
-          <w:rFonts w:cstheme="minorHAnsi"/>
-          <w:szCs w:val="28"/>
-        </w:rPr>
-        <w:tab/>
-      </w:r>
-    </w:p>
-    <w:p>
-      <w:pPr>
-        <w:spacing w:line="259" w:lineRule="auto"/>
-        <w:rPr>
-          <w:rFonts w:cstheme="minorHAnsi"/>
-          <w:szCs w:val="28"/>
-          <w:lang w:val="en-US"/>
-        </w:rPr>
-      </w:pPr>
-      <w:r>
-        <w:rPr>
-          <w:rFonts w:cstheme="minorHAnsi"/>
-          <w:szCs w:val="28"/>
-        </w:rPr>
+        <w:rPr>
+          <w:rFonts w:eastAsiaTheme="majorEastAsia" w:cstheme="majorBidi"/>
+          <w:b/>
+          <w:color w:val="000000" w:themeColor="text1"/>
+          <w:sz w:val="36"/>
+          <w:szCs w:val="32"/>
+        </w:rPr>
+      </w:pPr>
+      <w:r>
         <w:br w:type="page"/>
       </w:r>
     </w:p>
@@ -2372,7 +2465,7 @@
         <w:pStyle w:val="1"/>
         <w:spacing w:after="120"/>
       </w:pPr>
-      <w:bookmarkStart w:id="0" w:name="_Toc160056988"/>
+      <w:bookmarkStart w:id="0" w:name="_Toc160218637"/>
       <w:r>
         <w:lastRenderedPageBreak/>
         <w:t>Введение</w:t>
@@ -2388,7 +2481,7 @@
         </w:numPr>
         <w:spacing w:after="120"/>
       </w:pPr>
-      <w:bookmarkStart w:id="1" w:name="_Toc160056989"/>
+      <w:bookmarkStart w:id="1" w:name="_Toc160218638"/>
       <w:r>
         <w:t>Актуальность</w:t>
       </w:r>
@@ -2431,7 +2524,7 @@
           <w:numId w:val="5"/>
         </w:numPr>
       </w:pPr>
-      <w:bookmarkStart w:id="2" w:name="_Toc160056990"/>
+      <w:bookmarkStart w:id="2" w:name="_Toc160218639"/>
       <w:r>
         <w:t>Гипотеза</w:t>
       </w:r>
@@ -2451,7 +2544,7 @@
         </w:numPr>
         <w:spacing w:after="120"/>
       </w:pPr>
-      <w:bookmarkStart w:id="3" w:name="_Toc160056991"/>
+      <w:bookmarkStart w:id="3" w:name="_Toc160218640"/>
       <w:r>
         <w:t>Цель работы</w:t>
       </w:r>
@@ -2470,7 +2563,7 @@
           <w:numId w:val="5"/>
         </w:numPr>
       </w:pPr>
-      <w:bookmarkStart w:id="4" w:name="_Toc160056992"/>
+      <w:bookmarkStart w:id="4" w:name="_Toc160218641"/>
       <w:r>
         <w:t>Задачи</w:t>
       </w:r>
@@ -2565,9 +2658,11 @@
           <w:numId w:val="5"/>
         </w:numPr>
       </w:pPr>
+      <w:bookmarkStart w:id="5" w:name="_Toc160218642"/>
       <w:r>
         <w:t>Методы изучения темы</w:t>
       </w:r>
+      <w:bookmarkEnd w:id="5"/>
     </w:p>
     <w:p>
       <w:pPr>
@@ -2601,11 +2696,11 @@
           <w:numId w:val="5"/>
         </w:numPr>
       </w:pPr>
-      <w:bookmarkStart w:id="5" w:name="_Toc160056993"/>
+      <w:bookmarkStart w:id="6" w:name="_Toc160218643"/>
       <w:r>
         <w:t>Методы реализации</w:t>
       </w:r>
-      <w:bookmarkEnd w:id="5"/>
+      <w:bookmarkEnd w:id="6"/>
     </w:p>
     <w:p>
       <w:r>
@@ -2726,7 +2821,7 @@
       <w:pPr>
         <w:pStyle w:val="1"/>
       </w:pPr>
-      <w:bookmarkStart w:id="6" w:name="_Toc160056994"/>
+      <w:bookmarkStart w:id="7" w:name="_Toc160218644"/>
       <w:r>
         <w:lastRenderedPageBreak/>
         <w:t>Глава 1</w:t>
@@ -2734,7 +2829,7 @@
       <w:r>
         <w:t>: изучение темы</w:t>
       </w:r>
-      <w:bookmarkEnd w:id="6"/>
+      <w:bookmarkEnd w:id="7"/>
     </w:p>
     <w:p>
       <w:pPr>
@@ -2744,11 +2839,11 @@
           <w:numId w:val="6"/>
         </w:numPr>
       </w:pPr>
-      <w:bookmarkStart w:id="7" w:name="_Toc160056995"/>
+      <w:bookmarkStart w:id="8" w:name="_Toc160218645"/>
       <w:r>
         <w:t>Изучение процессов торговли</w:t>
       </w:r>
-      <w:bookmarkEnd w:id="7"/>
+      <w:bookmarkEnd w:id="8"/>
     </w:p>
     <w:p>
       <w:pPr>
@@ -2784,11 +2879,11 @@
           <w:numId w:val="6"/>
         </w:numPr>
       </w:pPr>
-      <w:bookmarkStart w:id="8" w:name="_Toc160056996"/>
+      <w:bookmarkStart w:id="9" w:name="_Toc160218646"/>
       <w:r>
         <w:t>Выделение процессов для автоматизации</w:t>
       </w:r>
-      <w:bookmarkEnd w:id="8"/>
+      <w:bookmarkEnd w:id="9"/>
     </w:p>
     <w:p>
       <w:r>
@@ -2801,7 +2896,18 @@
         <w:t xml:space="preserve">человеческий фактор. </w:t>
       </w:r>
       <w:r>
-        <w:t>Его отсутствие можно заметить в процессах, связанных с подсчётами, расчётами и математическим анализом данных (составление диаграмм, графиков и т.п.)</w:t>
+        <w:t xml:space="preserve">Это значит, что в необходимых для нас процессах не нужны такие факторы, как, например размышления, креативность, согласования. Например, сложно автоматизировать выбор товаров для автоматизации. </w:t>
+      </w:r>
+      <w:r>
+        <w:t xml:space="preserve">Например, будет сложно реализовать программу, подбирающую товары для продажи, проектирующую дизайн упаковки и т.п. </w:t>
+      </w:r>
+    </w:p>
+    <w:p>
+      <w:r>
+        <w:t>В наименьшей степени необходимость человеческого фактора можно</w:t>
+      </w:r>
+      <w:r>
+        <w:t xml:space="preserve"> заметить в процессах, связанных с подсчётами, расчётами и математическим анализом данных (составление диаграмм, графиков и т.п.)</w:t>
       </w:r>
     </w:p>
     <w:p>
@@ -2826,14 +2932,14 @@
           <w:numId w:val="6"/>
         </w:numPr>
       </w:pPr>
-      <w:bookmarkStart w:id="9" w:name="_Toc160056997"/>
+      <w:bookmarkStart w:id="10" w:name="_Toc160218647"/>
       <w:r>
         <w:t xml:space="preserve">Выбор </w:t>
       </w:r>
       <w:r>
         <w:t>процессов для реализации</w:t>
       </w:r>
-      <w:bookmarkEnd w:id="9"/>
+      <w:bookmarkEnd w:id="10"/>
     </w:p>
     <w:p>
       <w:r>
@@ -2846,18 +2952,22 @@
         <w:t>ы</w:t>
       </w:r>
       <w:r>
-        <w:t xml:space="preserve"> и составление каталога продаваемых товаров.</w:t>
+        <w:t xml:space="preserve"> и составление каталога продаваемых товаро</w:t>
+      </w:r>
+      <w:r>
+        <w:t>в.</w:t>
       </w:r>
     </w:p>
     <w:p>
       <w:pPr>
         <w:pStyle w:val="1"/>
       </w:pPr>
-      <w:bookmarkStart w:id="10" w:name="_Toc160056998"/>
-      <w:r>
+      <w:bookmarkStart w:id="11" w:name="_Toc160218648"/>
+      <w:r>
+        <w:lastRenderedPageBreak/>
         <w:t>Глава 2: реализация</w:t>
       </w:r>
-      <w:bookmarkEnd w:id="10"/>
+      <w:bookmarkEnd w:id="11"/>
     </w:p>
     <w:p>
       <w:pPr>
@@ -2867,11 +2977,11 @@
           <w:numId w:val="7"/>
         </w:numPr>
       </w:pPr>
-      <w:bookmarkStart w:id="11" w:name="_Toc160056999"/>
+      <w:bookmarkStart w:id="12" w:name="_Toc160218649"/>
       <w:r>
         <w:t>База данных</w:t>
       </w:r>
-      <w:bookmarkEnd w:id="11"/>
+      <w:bookmarkEnd w:id="12"/>
     </w:p>
     <w:p>
       <w:r>
@@ -2891,6 +3001,37 @@
       </w:r>
       <w:r>
         <w:t xml:space="preserve">Поскольку база данных непосредственно связана с программой, по мере работы данные будут корректироваться. </w:t>
+      </w:r>
+    </w:p>
+    <w:p>
+      <w:r>
+        <w:t xml:space="preserve">Работа с базой данных и ее корректировками осуществляется с помощью запросов на языке </w:t>
+      </w:r>
+      <w:r>
+        <w:rPr>
+          <w:lang w:val="en-US"/>
+        </w:rPr>
+        <w:t>SQL</w:t>
+      </w:r>
+      <w:r>
+        <w:t>,</w:t>
+      </w:r>
+      <w:r>
+        <w:t xml:space="preserve"> внедренные в программный код с помощью модуля </w:t>
+      </w:r>
+      <w:proofErr w:type="spellStart"/>
+      <w:r>
+        <w:rPr>
+          <w:lang w:val="en-US"/>
+        </w:rPr>
+        <w:t>sqlite</w:t>
+      </w:r>
+      <w:proofErr w:type="spellEnd"/>
+      <w:r>
+        <w:t>3</w:t>
+      </w:r>
+      <w:r>
+        <w:t>.</w:t>
       </w:r>
     </w:p>
     <w:p>
@@ -2901,12 +3042,11 @@
           <w:numId w:val="7"/>
         </w:numPr>
       </w:pPr>
-      <w:bookmarkStart w:id="12" w:name="_Toc160057000"/>
-      <w:r>
-        <w:lastRenderedPageBreak/>
+      <w:bookmarkStart w:id="13" w:name="_Toc160218650"/>
+      <w:r>
         <w:t>Интерфейс</w:t>
       </w:r>
-      <w:bookmarkEnd w:id="12"/>
+      <w:bookmarkEnd w:id="13"/>
     </w:p>
     <w:p>
       <w:r>
@@ -2966,11 +3106,11 @@
           <w:numId w:val="7"/>
         </w:numPr>
       </w:pPr>
-      <w:bookmarkStart w:id="13" w:name="_Toc160057001"/>
+      <w:bookmarkStart w:id="14" w:name="_Toc160218651"/>
       <w:r>
         <w:t>Программный код</w:t>
       </w:r>
-      <w:bookmarkEnd w:id="13"/>
+      <w:bookmarkEnd w:id="14"/>
     </w:p>
     <w:p>
       <w:r>
@@ -3020,7 +3160,11 @@
     </w:p>
     <w:p>
       <w:r>
-        <w:t xml:space="preserve">В отдельных классах я описала работу каждого окна приложения, то есть функционал всех элементов. В отдельном файле я прописала функции для проверки данных, вводимых пользователем на корректность (наименование ИП, надежность пароля, корректность почты). </w:t>
+        <w:t xml:space="preserve">В отдельных классах я описала работу каждого окна приложения, то есть функционал всех элементов. В отдельном файле я прописала функции для </w:t>
+      </w:r>
+      <w:r>
+        <w:lastRenderedPageBreak/>
+        <w:t xml:space="preserve">проверки данных, вводимых пользователем на корректность (наименование ИП, надежность пароля, корректность почты). </w:t>
       </w:r>
     </w:p>
     <w:p>
@@ -3048,14 +3192,14 @@
           <w:numId w:val="7"/>
         </w:numPr>
       </w:pPr>
-      <w:bookmarkStart w:id="14" w:name="_Toc160057002"/>
+      <w:bookmarkStart w:id="15" w:name="_Toc160218652"/>
       <w:r>
         <w:t>Составляющие пр</w:t>
       </w:r>
       <w:r>
         <w:t>иложения</w:t>
       </w:r>
-      <w:bookmarkEnd w:id="14"/>
+      <w:bookmarkEnd w:id="15"/>
     </w:p>
     <w:p>
       <w:r>
@@ -3112,174 +3256,167 @@
     </w:p>
     <w:p>
       <w:r>
+        <w:t>Рассмотрим каждое окно по от</w:t>
+      </w:r>
+      <w:r>
+        <w:t>дельности.</w:t>
+      </w:r>
+    </w:p>
+    <w:p>
+      <w:pPr>
+        <w:pStyle w:val="3"/>
+      </w:pPr>
+      <w:bookmarkStart w:id="16" w:name="_Toc160218653"/>
+      <w:r>
+        <w:t>Регистрация</w:t>
+      </w:r>
+      <w:bookmarkEnd w:id="16"/>
+    </w:p>
+    <w:p>
+      <w:r>
+        <w:t xml:space="preserve">Окно регистрации включает в себя 4 поля для ввода с пояснениями. В поля необходимо ввести наименование ИП, пароль и его подтверждение, электронную почту. После ввода все введенные данные будут проверены на корректность, а именно безопасность пароля, отсутствие аналогичных наименований в уже существующих, верный формат электронной почты. Также в окне находится кнопка «Зарегистрироваться» при нажатии на которую все данные будут проверены и </w:t>
+      </w:r>
+      <w:r>
+        <w:t>при отсутствии ошибок, пользователь будет занесен в базу данных.</w:t>
+      </w:r>
+    </w:p>
+    <w:p>
+      <w:pPr>
+        <w:pStyle w:val="3"/>
+      </w:pPr>
+      <w:bookmarkStart w:id="17" w:name="_Toc160218654"/>
+      <w:r>
+        <w:t>Вход в личный кабинет</w:t>
+      </w:r>
+      <w:bookmarkEnd w:id="17"/>
+    </w:p>
+    <w:p>
+      <w:r>
+        <w:t>Окно для входа в личный кабинет – это первое, что появляется перед пользователем после запуска приложение. На нем находится два поля для ввода с пояснением: поле для ввода наименования ИП и поле для ввода пароля. Также в окне находится ряд кнопок: «Забыл пароль» для смены пароля, «Зарегистрироваться» на случай, если у пользователя еще нет личного кабинета или он хочет создать новый и «Вход» для входа в личный кабинет.</w:t>
+      </w:r>
+    </w:p>
+    <w:p>
+      <w:pPr>
+        <w:pStyle w:val="3"/>
+      </w:pPr>
+      <w:bookmarkStart w:id="18" w:name="_Toc160218655"/>
+      <w:r>
+        <w:t>Смена пароля</w:t>
+      </w:r>
+      <w:bookmarkEnd w:id="18"/>
+    </w:p>
+    <w:p>
+      <w:r>
+        <w:t>Для смены пароля пользователю необходимо ввести наименование ИП, адрес электронной почты, новый желаемый пароль и подтверждение пароля. К каждому полю для ввода так же дано пояснение. Ниже расположена кнопка «Сменить пароля», после нажатия на которую все введенные данные будут перепроверены так же, как и во время ввода данных для регистрации, и в случае отсутствия ошибок данные в БД будут обновлены.</w:t>
+      </w:r>
+    </w:p>
+    <w:p>
+      <w:pPr>
+        <w:pStyle w:val="3"/>
+      </w:pPr>
+      <w:bookmarkStart w:id="19" w:name="_Toc160218656"/>
+      <w:r>
+        <w:t>Личный кабинет</w:t>
+      </w:r>
+      <w:bookmarkEnd w:id="19"/>
+    </w:p>
+    <w:p>
+      <w:r>
+        <w:t>Окно ЛК включает в себя две вкладки: «Заказы» и «Каталог товаров».</w:t>
+      </w:r>
+    </w:p>
+    <w:p>
+      <w:r>
         <w:lastRenderedPageBreak/>
-        <w:t>Рассмотрим каждое окно по от</w:t>
-      </w:r>
-      <w:r>
-        <w:t>дельности.</w:t>
-      </w:r>
-    </w:p>
-    <w:p>
-      <w:pPr>
-        <w:pStyle w:val="3"/>
-      </w:pPr>
-      <w:bookmarkStart w:id="15" w:name="_Toc160057003"/>
-      <w:r>
-        <w:t>Регистрация</w:t>
-      </w:r>
-      <w:bookmarkEnd w:id="15"/>
-    </w:p>
-    <w:p>
-      <w:r>
-        <w:t xml:space="preserve">Окно регистрации включает в себя 4 поля для ввода с пояснениями. В поля необходимо ввести наименование ИП, пароль и его подтверждение, электронную почту. После ввода все введенные данные будут проверены на корректность, а именно безопасность пароля, отсутствие аналогичных наименований в уже существующих, верный формат электронной почты. Также в окне находится кнопка «Зарегистрироваться» при нажатии на которую все данные будут проверены и </w:t>
-      </w:r>
-      <w:r>
-        <w:t>при отсутствии ошибок, пользователь будет занесен в базу данных.</w:t>
-      </w:r>
-    </w:p>
-    <w:p>
-      <w:pPr>
-        <w:pStyle w:val="3"/>
-      </w:pPr>
-      <w:bookmarkStart w:id="16" w:name="_Toc160057004"/>
-      <w:r>
-        <w:t>Вход в личный кабинет</w:t>
-      </w:r>
-      <w:bookmarkEnd w:id="16"/>
-    </w:p>
-    <w:p>
-      <w:r>
-        <w:t>Окно для входа в личный кабинет – это первое, что появляется перед пользователем после запуска приложение. На нем находится два поля для ввода с пояснением: поле для ввода наименования ИП и поле для ввода пароля. Также в окне находится ряд кнопок: «Забыл пароль» для смены пароля, «Зарегистрироваться» на случай, если у пользователя еще нет личного кабинета или он хочет создать новый и «Вход» для входа в личный кабинет.</w:t>
-      </w:r>
-    </w:p>
-    <w:p>
-      <w:pPr>
-        <w:pStyle w:val="3"/>
-      </w:pPr>
-      <w:bookmarkStart w:id="17" w:name="_Toc160057005"/>
-      <w:r>
-        <w:t>Смена пароля</w:t>
-      </w:r>
-      <w:bookmarkEnd w:id="17"/>
-    </w:p>
-    <w:p>
-      <w:pPr>
+        <w:t>Во вкладке «Заказы» можно сделать запись о совершенном товаре: выбрать из выпадающего списка товар</w:t>
+      </w:r>
+      <w:r>
+        <w:t xml:space="preserve">, ввести количество экземпляров заказываемого товара и добавить заказ. После нажатия на кнопку «Добавить» можно будет увидеть в таблице ниже появившийся товар, его количество, стоимость заказа и дату совершения заказа. </w:t>
+      </w:r>
+    </w:p>
+    <w:p>
+      <w:r>
+        <w:t>Во вкладке «Каталог товаров» можно совершать различные действия с товарами, которые продает ИП. В низу вкладки расположена таблица «Каталог» с товарами и ценами на них. Внести данные в таблицу можно в этой же вкладке в поля ввода, подписанные, как «Название товара» и «Цена за единицу товара в р.», после нажав на кнопку «Загрузить новый товар». В случае, если товар с аналогичным названием уже существует, программа уведомит пользователя об этом под кнопкой. Помимо добавления новых данных в таблицу, возможно редактировать уже имеющиеся. Для этого необходимо выбрать из выпадающего списка</w:t>
+      </w:r>
+      <w:r>
+        <w:t xml:space="preserve"> товар, а после поменять цену на него, появившуюся рядом в поле для ввода. При нажатии на кнопку «Обновить», цена на товар в таблице и в БД изменится, а при нажатии на кнопку «Удалить» перед пользователем появится окно для подтверждения своего выбора. В случае, если в появившемся окне пользователь нажмет на кнопку «</w:t>
+      </w:r>
+      <w:r>
         <w:rPr>
           <w:lang w:val="en-US"/>
         </w:rPr>
-      </w:pPr>
-      <w:r>
-        <w:t>Для смены пароля пользователю необходимо ввести наименование ИП, адрес электронной почты, новый желаемый пароль и подтверждение пароля. К каждому полю для ввода так же дано пояснение. Ниже расположена кнопка «Сменить пароля», после нажатия на которую все введенные данные будут перепроверены так же, как и во время ввода данных для регистрации, и в случае отсутствия ошибок данные в БД будут обновлены.</w:t>
-      </w:r>
-    </w:p>
-    <w:p>
-      <w:pPr>
-        <w:pStyle w:val="3"/>
-      </w:pPr>
-      <w:bookmarkStart w:id="18" w:name="_Toc160057006"/>
-      <w:r>
-        <w:t>Личный кабинет</w:t>
-      </w:r>
-      <w:bookmarkEnd w:id="18"/>
-    </w:p>
-    <w:p>
-      <w:r>
-        <w:t>Окно ЛК включает в себя две вкладки: «Заказы» и «Каталог товаров».</w:t>
-      </w:r>
-    </w:p>
-    <w:p>
-      <w:r>
-        <w:t>Во вкладке «Заказы» можно сделать запись о совершенном товаре: выбрать из выпадающего списка товар</w:t>
-      </w:r>
-      <w:r>
-        <w:t xml:space="preserve">, ввести количество экземпляров заказываемого товара и добавить заказ. После нажатия на кнопку «Добавить» можно будет увидеть в таблице ниже появившийся товар, его количество, стоимость заказа и дату совершения заказа. </w:t>
-      </w:r>
-    </w:p>
-    <w:p>
-      <w:r>
-        <w:t>Во вкладке «Каталог товаров» можно совершать различные действия с товарами, которые продает ИП. В низу вкладки расположена таблица «Каталог» с товарами и ценами на них. Внести данные в таблицу можно в этой же вкладке в поля ввода, подписанные, как «Название товара» и «Цена за единицу товара в р.», после нажав на кнопку «Загрузить новый товар». В случае, если товар с аналогичным названием уже существует, программа уведомит пользователя об этом под кнопкой. Помимо добавления новых данных в таблицу, возможно редактировать уже имеющиеся. Для этого необходимо выбрать из выпадающего списка</w:t>
-      </w:r>
-      <w:r>
-        <w:t xml:space="preserve"> товар, а после поменять цену на него, появившуюся рядом в поле для ввода. При нажатии на кнопку </w:t>
-      </w:r>
-      <w:r>
-        <w:lastRenderedPageBreak/>
-        <w:t>«Обновить», цена на товар в таблице и в БД изменится, а при нажатии на кнопку «Удалить» перед пользователем появится окно для подтверждения своего выбора. В случае, если в появившемся окне пользователь нажмет на кнопку «</w:t>
+        <w:t>Yes</w:t>
+      </w:r>
+      <w:r>
+        <w:t>», то строка, содержащая выбранный товар будет удалена из таблицы и БД, в ином случае никаких изменений не произойдет.</w:t>
+      </w:r>
+    </w:p>
+    <w:p>
+      <w:pPr>
+        <w:pStyle w:val="1"/>
+      </w:pPr>
+      <w:bookmarkStart w:id="20" w:name="_Toc160218657"/>
+      <w:r>
+        <w:t>Глава 3: дальнейшее развитие</w:t>
+      </w:r>
+      <w:bookmarkEnd w:id="20"/>
+    </w:p>
+    <w:p>
+      <w:r>
+        <w:t>В будущем я планирую развивать свое приложение, пополняя его функционал.</w:t>
+      </w:r>
+    </w:p>
+    <w:p>
+      <w:r>
+        <w:t xml:space="preserve">В приложении так же будет учет имеющихся на складе товаров. Поскольку главное целью торговли является заработок, я считаю, что важно добавить учет прибыли и убытков. </w:t>
+      </w:r>
+    </w:p>
+    <w:p>
+      <w:r>
+        <w:t xml:space="preserve">Сейчас я изучаю работу с серверами, </w:t>
       </w:r>
       <w:r>
         <w:rPr>
           <w:lang w:val="en-US"/>
         </w:rPr>
-        <w:t>Yes</w:t>
-      </w:r>
-      <w:r>
-        <w:t>», то строка, содержащая выбранный товар будет удалена из таблицы и БД, в ином случае никаких изменений не произойдет.</w:t>
+        <w:t>HTTP</w:t>
+      </w:r>
+      <w:r>
+        <w:t>-</w:t>
+      </w:r>
+      <w:r>
+        <w:t xml:space="preserve">протоколом, так что в дальнейшем планирую создать возможность для взаимодействия клиентов с товарами. При совершении заказа, количество товара в приложении будет уменьшаться и в случае необходимости пользователь сможет совершать новые заказы от производителя. </w:t>
+      </w:r>
+    </w:p>
+    <w:p>
+      <w:r>
+        <w:t xml:space="preserve">Помимо простой работы с товарами, будущая программа может осуществлять аналитику данных о «купле-продаже». Например, возможно будет проследить зависимость от цен на товары и того, насколько хорошо они продаются, и, делая выводы, корректировать цены. </w:t>
+      </w:r>
+    </w:p>
+    <w:p>
+      <w:r>
+        <w:t>Также я планирую продумывать способы обезопасить данные пользователей, хранящиеся в базе данных.</w:t>
       </w:r>
     </w:p>
     <w:p>
       <w:pPr>
         <w:pStyle w:val="1"/>
       </w:pPr>
-      <w:bookmarkStart w:id="19" w:name="_Toc160057007"/>
-      <w:r>
-        <w:t>Глава 3: дальнейшее развитие</w:t>
-      </w:r>
-      <w:bookmarkEnd w:id="19"/>
-    </w:p>
-    <w:p>
-      <w:r>
-        <w:t>В будущем я планирую развивать свое приложение, пополняя его функционал.</w:t>
-      </w:r>
-    </w:p>
-    <w:p>
-      <w:r>
-        <w:t xml:space="preserve">В приложении так же будет учет имеющихся на складе товаров. Поскольку главное целью торговли является заработок, я считаю, что важно добавить учет прибыли и убытков. </w:t>
-      </w:r>
-    </w:p>
-    <w:p>
-      <w:r>
-        <w:t xml:space="preserve">Сейчас я изучаю работу с серверами, </w:t>
-      </w:r>
-      <w:r>
-        <w:rPr>
-          <w:lang w:val="en-US"/>
-        </w:rPr>
-        <w:t>HTTP</w:t>
-      </w:r>
-      <w:r>
-        <w:t>-</w:t>
-      </w:r>
-      <w:r>
-        <w:t xml:space="preserve">протоколом, так что в дальнейшем планирую создать возможность для взаимодействия клиентов с товарами. При совершении заказа, количество товара в приложении будет уменьшаться и в случае необходимости пользователь сможет совершать новые заказы от производителя. </w:t>
-      </w:r>
-    </w:p>
-    <w:p>
-      <w:r>
-        <w:t xml:space="preserve">Помимо простой работы с товарами, будущая программа может осуществлять аналитику данных о «купле-продаже». Например, возможно будет проследить зависимость от цен на товары и того, насколько хорошо они продаются, и, делая выводы, корректировать цены. </w:t>
-      </w:r>
-    </w:p>
-    <w:p>
-      <w:r>
-        <w:t>Также я планирую продумывать способы обезопасить данные пользователей, хранящиеся в базе данных.</w:t>
-      </w:r>
-    </w:p>
-    <w:p>
-      <w:pPr>
-        <w:pStyle w:val="1"/>
-      </w:pPr>
-      <w:bookmarkStart w:id="20" w:name="_Toc160057008"/>
+      <w:bookmarkStart w:id="21" w:name="_Toc160218658"/>
       <w:r>
         <w:t>Заключение</w:t>
       </w:r>
-      <w:bookmarkEnd w:id="20"/>
+      <w:bookmarkEnd w:id="21"/>
     </w:p>
     <w:p>
       <w:pPr>
         <w:pStyle w:val="2"/>
       </w:pPr>
+      <w:bookmarkStart w:id="22" w:name="_Toc160218659"/>
       <w:r>
         <w:t>Вывод</w:t>
       </w:r>
+      <w:bookmarkEnd w:id="22"/>
     </w:p>
     <w:p>
       <w:pPr>
@@ -3303,6 +3440,7 @@
         </w:numPr>
       </w:pPr>
       <w:r>
+        <w:lastRenderedPageBreak/>
         <w:t>изучила проблемы целевой аудитории, для которой решила создавать приложение.</w:t>
       </w:r>
     </w:p>
@@ -3356,21 +3494,202 @@
     </w:p>
     <w:p>
       <w:pPr>
+        <w:pStyle w:val="a4"/>
+        <w:numPr>
+          <w:ilvl w:val="0"/>
+          <w:numId w:val="12"/>
+        </w:numPr>
+      </w:pPr>
+      <w:r>
+        <w:t xml:space="preserve">улучшила навыки работы с базами данных и </w:t>
+      </w:r>
+      <w:r>
+        <w:rPr>
+          <w:lang w:val="en-US"/>
+        </w:rPr>
+        <w:t>UI</w:t>
+      </w:r>
+      <w:r>
+        <w:t xml:space="preserve"> </w:t>
+      </w:r>
+      <w:r>
+        <w:t>формами.</w:t>
+      </w:r>
+    </w:p>
+    <w:p>
+      <w:pPr>
         <w:pStyle w:val="1"/>
       </w:pPr>
+      <w:bookmarkStart w:id="23" w:name="_Toc160218660"/>
       <w:r>
         <w:t>Список используемой литературы</w:t>
       </w:r>
+      <w:bookmarkEnd w:id="23"/>
     </w:p>
     <w:p/>
     <w:sectPr>
+      <w:headerReference w:type="even" r:id="rId8"/>
+      <w:headerReference w:type="default" r:id="rId9"/>
+      <w:footerReference w:type="even" r:id="rId10"/>
+      <w:footerReference w:type="default" r:id="rId11"/>
+      <w:headerReference w:type="first" r:id="rId12"/>
+      <w:footerReference w:type="first" r:id="rId13"/>
       <w:pgSz w:w="11906" w:h="16838" w:code="9"/>
       <w:pgMar w:top="1134" w:right="851" w:bottom="1134" w:left="1701" w:header="709" w:footer="709" w:gutter="0"/>
+      <w:pgNumType w:start="0"/>
       <w:cols w:space="708"/>
-      <w:docGrid w:linePitch="360"/>
+      <w:titlePg/>
+      <w:docGrid w:linePitch="381"/>
     </w:sectPr>
   </w:body>
 </w:document>
+</file>
+
+<file path=word/endnotes.xml><?xml version="1.0" encoding="utf-8"?>
+<w:endnotes xmlns:wpc="http://schemas.microsoft.com/office/word/2010/wordprocessingCanvas" xmlns:cx="http://schemas.microsoft.com/office/drawing/2014/chartex" xmlns:cx1="http://schemas.microsoft.com/office/drawing/2015/9/8/chartex" xmlns:cx2="http://schemas.microsoft.com/office/drawing/2015/10/21/chartex" xmlns:cx3="http://schemas.microsoft.com/office/drawing/2016/5/9/chartex" xmlns:cx4="http://schemas.microsoft.com/office/drawing/2016/5/10/chartex" xmlns:cx5="http://schemas.microsoft.com/office/drawing/2016/5/11/chartex" xmlns:cx6="http://schemas.microsoft.com/office/drawing/2016/5/12/chartex" xmlns:cx7="http://schemas.microsoft.com/office/drawing/2016/5/13/chartex" xmlns:cx8="http://schemas.microsoft.com/office/drawing/2016/5/14/chartex" xmlns:mc="http://schemas.openxmlformats.org/markup-compatibility/2006" xmlns:aink="http://schemas.microsoft.com/office/drawing/2016/ink" xmlns:am3d="http://schemas.microsoft.com/office/drawing/2017/model3d" xmlns:o="urn:schemas-microsoft-com:office:office" xmlns:oel="http://schemas.microsoft.com/office/2019/extlst" xmlns:r="http://schemas.openxmlformats.org/officeDocument/2006/relationships" xmlns:m="http://schemas.openxmlformats.org/officeDocument/2006/math" xmlns:v="urn:schemas-microsoft-com:vml" xmlns:wp14="http://schemas.microsoft.com/office/word/2010/wordprocessingDrawing" xmlns:wp="http://schemas.openxmlformats.org/drawingml/2006/wordprocessingDrawing" xmlns:w10="urn:schemas-microsoft-com:office:word" xmlns:w="http://schemas.openxmlformats.org/wordprocessingml/2006/main" xmlns:w14="http://schemas.microsoft.com/office/word/2010/wordml" xmlns:w15="http://schemas.microsoft.com/office/word/2012/wordml" xmlns:w16cex="http://schemas.microsoft.com/office/word/2018/wordml/cex" xmlns:w16cid="http://schemas.microsoft.com/office/word/2016/wordml/cid" xmlns:w16="http://schemas.microsoft.com/office/word/2018/wordml" xmlns:w16sdtdh="http://schemas.microsoft.com/office/word/2020/wordml/sdtdatahash" xmlns:w16se="http://schemas.microsoft.com/office/word/2015/wordml/symex" xmlns:wpg="http://schemas.microsoft.com/office/word/2010/wordprocessingGroup" xmlns:wpi="http://schemas.microsoft.com/office/word/2010/wordprocessingInk" xmlns:wne="http://schemas.microsoft.com/office/word/2006/wordml" xmlns:wps="http://schemas.microsoft.com/office/word/2010/wordprocessingShape" mc:Ignorable="w14 w15 w16se w16cid w16 w16cex w16sdtdh wp14">
+  <w:endnote w:type="separator" w:id="-1">
+    <w:p>
+      <w:pPr>
+        <w:spacing w:before="0" w:after="0"/>
+      </w:pPr>
+      <w:r>
+        <w:separator/>
+      </w:r>
+    </w:p>
+  </w:endnote>
+  <w:endnote w:type="continuationSeparator" w:id="0">
+    <w:p>
+      <w:pPr>
+        <w:spacing w:before="0" w:after="0"/>
+      </w:pPr>
+      <w:r>
+        <w:continuationSeparator/>
+      </w:r>
+    </w:p>
+  </w:endnote>
+</w:endnotes>
+</file>
+
+<file path=word/footer1.xml><?xml version="1.0" encoding="utf-8"?>
+<w:ftr xmlns:wpc="http://schemas.microsoft.com/office/word/2010/wordprocessingCanvas" xmlns:cx="http://schemas.microsoft.com/office/drawing/2014/chartex" xmlns:cx1="http://schemas.microsoft.com/office/drawing/2015/9/8/chartex" xmlns:cx2="http://schemas.microsoft.com/office/drawing/2015/10/21/chartex" xmlns:cx3="http://schemas.microsoft.com/office/drawing/2016/5/9/chartex" xmlns:cx4="http://schemas.microsoft.com/office/drawing/2016/5/10/chartex" xmlns:cx5="http://schemas.microsoft.com/office/drawing/2016/5/11/chartex" xmlns:cx6="http://schemas.microsoft.com/office/drawing/2016/5/12/chartex" xmlns:cx7="http://schemas.microsoft.com/office/drawing/2016/5/13/chartex" xmlns:cx8="http://schemas.microsoft.com/office/drawing/2016/5/14/chartex" xmlns:mc="http://schemas.openxmlformats.org/markup-compatibility/2006" xmlns:aink="http://schemas.microsoft.com/office/drawing/2016/ink" xmlns:am3d="http://schemas.microsoft.com/office/drawing/2017/model3d" xmlns:o="urn:schemas-microsoft-com:office:office" xmlns:oel="http://schemas.microsoft.com/office/2019/extlst" xmlns:r="http://schemas.openxmlformats.org/officeDocument/2006/relationships" xmlns:m="http://schemas.openxmlformats.org/officeDocument/2006/math" xmlns:v="urn:schemas-microsoft-com:vml" xmlns:wp14="http://schemas.microsoft.com/office/word/2010/wordprocessingDrawing" xmlns:wp="http://schemas.openxmlformats.org/drawingml/2006/wordprocessingDrawing" xmlns:w10="urn:schemas-microsoft-com:office:word" xmlns:w="http://schemas.openxmlformats.org/wordprocessingml/2006/main" xmlns:w14="http://schemas.microsoft.com/office/word/2010/wordml" xmlns:w15="http://schemas.microsoft.com/office/word/2012/wordml" xmlns:w16cex="http://schemas.microsoft.com/office/word/2018/wordml/cex" xmlns:w16cid="http://schemas.microsoft.com/office/word/2016/wordml/cid" xmlns:w16="http://schemas.microsoft.com/office/word/2018/wordml" xmlns:w16sdtdh="http://schemas.microsoft.com/office/word/2020/wordml/sdtdatahash" xmlns:w16se="http://schemas.microsoft.com/office/word/2015/wordml/symex" xmlns:wpg="http://schemas.microsoft.com/office/word/2010/wordprocessingGroup" xmlns:wpi="http://schemas.microsoft.com/office/word/2010/wordprocessingInk" xmlns:wne="http://schemas.microsoft.com/office/word/2006/wordml" xmlns:wps="http://schemas.microsoft.com/office/word/2010/wordprocessingShape" mc:Ignorable="w14 w15 w16se w16cid w16 w16cex w16sdtdh wp14">
+  <w:p>
+    <w:pPr>
+      <w:pStyle w:val="a8"/>
+    </w:pPr>
+  </w:p>
+</w:ftr>
+</file>
+
+<file path=word/footer2.xml><?xml version="1.0" encoding="utf-8"?>
+<w:ftr xmlns:wpc="http://schemas.microsoft.com/office/word/2010/wordprocessingCanvas" xmlns:cx="http://schemas.microsoft.com/office/drawing/2014/chartex" xmlns:cx1="http://schemas.microsoft.com/office/drawing/2015/9/8/chartex" xmlns:cx2="http://schemas.microsoft.com/office/drawing/2015/10/21/chartex" xmlns:cx3="http://schemas.microsoft.com/office/drawing/2016/5/9/chartex" xmlns:cx4="http://schemas.microsoft.com/office/drawing/2016/5/10/chartex" xmlns:cx5="http://schemas.microsoft.com/office/drawing/2016/5/11/chartex" xmlns:cx6="http://schemas.microsoft.com/office/drawing/2016/5/12/chartex" xmlns:cx7="http://schemas.microsoft.com/office/drawing/2016/5/13/chartex" xmlns:cx8="http://schemas.microsoft.com/office/drawing/2016/5/14/chartex" xmlns:mc="http://schemas.openxmlformats.org/markup-compatibility/2006" xmlns:aink="http://schemas.microsoft.com/office/drawing/2016/ink" xmlns:am3d="http://schemas.microsoft.com/office/drawing/2017/model3d" xmlns:o="urn:schemas-microsoft-com:office:office" xmlns:oel="http://schemas.microsoft.com/office/2019/extlst" xmlns:r="http://schemas.openxmlformats.org/officeDocument/2006/relationships" xmlns:m="http://schemas.openxmlformats.org/officeDocument/2006/math" xmlns:v="urn:schemas-microsoft-com:vml" xmlns:wp14="http://schemas.microsoft.com/office/word/2010/wordprocessingDrawing" xmlns:wp="http://schemas.openxmlformats.org/drawingml/2006/wordprocessingDrawing" xmlns:w10="urn:schemas-microsoft-com:office:word" xmlns:w="http://schemas.openxmlformats.org/wordprocessingml/2006/main" xmlns:w14="http://schemas.microsoft.com/office/word/2010/wordml" xmlns:w15="http://schemas.microsoft.com/office/word/2012/wordml" xmlns:w16cex="http://schemas.microsoft.com/office/word/2018/wordml/cex" xmlns:w16cid="http://schemas.microsoft.com/office/word/2016/wordml/cid" xmlns:w16="http://schemas.microsoft.com/office/word/2018/wordml" xmlns:w16sdtdh="http://schemas.microsoft.com/office/word/2020/wordml/sdtdatahash" xmlns:w16se="http://schemas.microsoft.com/office/word/2015/wordml/symex" xmlns:wpg="http://schemas.microsoft.com/office/word/2010/wordprocessingGroup" xmlns:wpi="http://schemas.microsoft.com/office/word/2010/wordprocessingInk" xmlns:wne="http://schemas.microsoft.com/office/word/2006/wordml" xmlns:wps="http://schemas.microsoft.com/office/word/2010/wordprocessingShape" mc:Ignorable="w14 w15 w16se w16cid w16 w16cex w16sdtdh wp14">
+  <w:sdt>
+    <w:sdtPr>
+      <w:id w:val="-2014065647"/>
+      <w:docPartObj>
+        <w:docPartGallery w:val="Page Numbers (Bottom of Page)"/>
+        <w:docPartUnique/>
+      </w:docPartObj>
+    </w:sdtPr>
+    <w:sdtContent>
+      <w:p>
+        <w:pPr>
+          <w:pStyle w:val="a8"/>
+          <w:jc w:val="right"/>
+        </w:pPr>
+        <w:r>
+          <w:fldChar w:fldCharType="begin"/>
+        </w:r>
+        <w:r>
+          <w:instrText>PAGE   \* MERGEFORMAT</w:instrText>
+        </w:r>
+        <w:r>
+          <w:fldChar w:fldCharType="separate"/>
+        </w:r>
+        <w:r>
+          <w:t>2</w:t>
+        </w:r>
+        <w:r>
+          <w:fldChar w:fldCharType="end"/>
+        </w:r>
+      </w:p>
+    </w:sdtContent>
+  </w:sdt>
+  <w:p>
+    <w:pPr>
+      <w:pStyle w:val="a8"/>
+    </w:pPr>
+  </w:p>
+</w:ftr>
+</file>
+
+<file path=word/footer3.xml><?xml version="1.0" encoding="utf-8"?>
+<w:ftr xmlns:wpc="http://schemas.microsoft.com/office/word/2010/wordprocessingCanvas" xmlns:cx="http://schemas.microsoft.com/office/drawing/2014/chartex" xmlns:cx1="http://schemas.microsoft.com/office/drawing/2015/9/8/chartex" xmlns:cx2="http://schemas.microsoft.com/office/drawing/2015/10/21/chartex" xmlns:cx3="http://schemas.microsoft.com/office/drawing/2016/5/9/chartex" xmlns:cx4="http://schemas.microsoft.com/office/drawing/2016/5/10/chartex" xmlns:cx5="http://schemas.microsoft.com/office/drawing/2016/5/11/chartex" xmlns:cx6="http://schemas.microsoft.com/office/drawing/2016/5/12/chartex" xmlns:cx7="http://schemas.microsoft.com/office/drawing/2016/5/13/chartex" xmlns:cx8="http://schemas.microsoft.com/office/drawing/2016/5/14/chartex" xmlns:mc="http://schemas.openxmlformats.org/markup-compatibility/2006" xmlns:aink="http://schemas.microsoft.com/office/drawing/2016/ink" xmlns:am3d="http://schemas.microsoft.com/office/drawing/2017/model3d" xmlns:o="urn:schemas-microsoft-com:office:office" xmlns:oel="http://schemas.microsoft.com/office/2019/extlst" xmlns:r="http://schemas.openxmlformats.org/officeDocument/2006/relationships" xmlns:m="http://schemas.openxmlformats.org/officeDocument/2006/math" xmlns:v="urn:schemas-microsoft-com:vml" xmlns:wp14="http://schemas.microsoft.com/office/word/2010/wordprocessingDrawing" xmlns:wp="http://schemas.openxmlformats.org/drawingml/2006/wordprocessingDrawing" xmlns:w10="urn:schemas-microsoft-com:office:word" xmlns:w="http://schemas.openxmlformats.org/wordprocessingml/2006/main" xmlns:w14="http://schemas.microsoft.com/office/word/2010/wordml" xmlns:w15="http://schemas.microsoft.com/office/word/2012/wordml" xmlns:w16cex="http://schemas.microsoft.com/office/word/2018/wordml/cex" xmlns:w16cid="http://schemas.microsoft.com/office/word/2016/wordml/cid" xmlns:w16="http://schemas.microsoft.com/office/word/2018/wordml" xmlns:w16sdtdh="http://schemas.microsoft.com/office/word/2020/wordml/sdtdatahash" xmlns:w16se="http://schemas.microsoft.com/office/word/2015/wordml/symex" xmlns:wpg="http://schemas.microsoft.com/office/word/2010/wordprocessingGroup" xmlns:wpi="http://schemas.microsoft.com/office/word/2010/wordprocessingInk" xmlns:wne="http://schemas.microsoft.com/office/word/2006/wordml" xmlns:wps="http://schemas.microsoft.com/office/word/2010/wordprocessingShape" mc:Ignorable="w14 w15 w16se w16cid w16 w16cex w16sdtdh wp14">
+  <w:p>
+    <w:pPr>
+      <w:pStyle w:val="a8"/>
+    </w:pPr>
+  </w:p>
+  <w:p>
+    <w:pPr>
+      <w:pStyle w:val="a8"/>
+    </w:pPr>
+  </w:p>
+</w:ftr>
+</file>
+
+<file path=word/footnotes.xml><?xml version="1.0" encoding="utf-8"?>
+<w:footnotes xmlns:wpc="http://schemas.microsoft.com/office/word/2010/wordprocessingCanvas" xmlns:cx="http://schemas.microsoft.com/office/drawing/2014/chartex" xmlns:cx1="http://schemas.microsoft.com/office/drawing/2015/9/8/chartex" xmlns:cx2="http://schemas.microsoft.com/office/drawing/2015/10/21/chartex" xmlns:cx3="http://schemas.microsoft.com/office/drawing/2016/5/9/chartex" xmlns:cx4="http://schemas.microsoft.com/office/drawing/2016/5/10/chartex" xmlns:cx5="http://schemas.microsoft.com/office/drawing/2016/5/11/chartex" xmlns:cx6="http://schemas.microsoft.com/office/drawing/2016/5/12/chartex" xmlns:cx7="http://schemas.microsoft.com/office/drawing/2016/5/13/chartex" xmlns:cx8="http://schemas.microsoft.com/office/drawing/2016/5/14/chartex" xmlns:mc="http://schemas.openxmlformats.org/markup-compatibility/2006" xmlns:aink="http://schemas.microsoft.com/office/drawing/2016/ink" xmlns:am3d="http://schemas.microsoft.com/office/drawing/2017/model3d" xmlns:o="urn:schemas-microsoft-com:office:office" xmlns:oel="http://schemas.microsoft.com/office/2019/extlst" xmlns:r="http://schemas.openxmlformats.org/officeDocument/2006/relationships" xmlns:m="http://schemas.openxmlformats.org/officeDocument/2006/math" xmlns:v="urn:schemas-microsoft-com:vml" xmlns:wp14="http://schemas.microsoft.com/office/word/2010/wordprocessingDrawing" xmlns:wp="http://schemas.openxmlformats.org/drawingml/2006/wordprocessingDrawing" xmlns:w10="urn:schemas-microsoft-com:office:word" xmlns:w="http://schemas.openxmlformats.org/wordprocessingml/2006/main" xmlns:w14="http://schemas.microsoft.com/office/word/2010/wordml" xmlns:w15="http://schemas.microsoft.com/office/word/2012/wordml" xmlns:w16cex="http://schemas.microsoft.com/office/word/2018/wordml/cex" xmlns:w16cid="http://schemas.microsoft.com/office/word/2016/wordml/cid" xmlns:w16="http://schemas.microsoft.com/office/word/2018/wordml" xmlns:w16sdtdh="http://schemas.microsoft.com/office/word/2020/wordml/sdtdatahash" xmlns:w16se="http://schemas.microsoft.com/office/word/2015/wordml/symex" xmlns:wpg="http://schemas.microsoft.com/office/word/2010/wordprocessingGroup" xmlns:wpi="http://schemas.microsoft.com/office/word/2010/wordprocessingInk" xmlns:wne="http://schemas.microsoft.com/office/word/2006/wordml" xmlns:wps="http://schemas.microsoft.com/office/word/2010/wordprocessingShape" mc:Ignorable="w14 w15 w16se w16cid w16 w16cex w16sdtdh wp14">
+  <w:footnote w:type="separator" w:id="-1">
+    <w:p>
+      <w:pPr>
+        <w:spacing w:before="0" w:after="0"/>
+      </w:pPr>
+      <w:r>
+        <w:separator/>
+      </w:r>
+    </w:p>
+  </w:footnote>
+  <w:footnote w:type="continuationSeparator" w:id="0">
+    <w:p>
+      <w:pPr>
+        <w:spacing w:before="0" w:after="0"/>
+      </w:pPr>
+      <w:r>
+        <w:continuationSeparator/>
+      </w:r>
+    </w:p>
+  </w:footnote>
+</w:footnotes>
+</file>
+
+<file path=word/header1.xml><?xml version="1.0" encoding="utf-8"?>
+<w:hdr xmlns:wpc="http://schemas.microsoft.com/office/word/2010/wordprocessingCanvas" xmlns:cx="http://schemas.microsoft.com/office/drawing/2014/chartex" xmlns:cx1="http://schemas.microsoft.com/office/drawing/2015/9/8/chartex" xmlns:cx2="http://schemas.microsoft.com/office/drawing/2015/10/21/chartex" xmlns:cx3="http://schemas.microsoft.com/office/drawing/2016/5/9/chartex" xmlns:cx4="http://schemas.microsoft.com/office/drawing/2016/5/10/chartex" xmlns:cx5="http://schemas.microsoft.com/office/drawing/2016/5/11/chartex" xmlns:cx6="http://schemas.microsoft.com/office/drawing/2016/5/12/chartex" xmlns:cx7="http://schemas.microsoft.com/office/drawing/2016/5/13/chartex" xmlns:cx8="http://schemas.microsoft.com/office/drawing/2016/5/14/chartex" xmlns:mc="http://schemas.openxmlformats.org/markup-compatibility/2006" xmlns:aink="http://schemas.microsoft.com/office/drawing/2016/ink" xmlns:am3d="http://schemas.microsoft.com/office/drawing/2017/model3d" xmlns:o="urn:schemas-microsoft-com:office:office" xmlns:oel="http://schemas.microsoft.com/office/2019/extlst" xmlns:r="http://schemas.openxmlformats.org/officeDocument/2006/relationships" xmlns:m="http://schemas.openxmlformats.org/officeDocument/2006/math" xmlns:v="urn:schemas-microsoft-com:vml" xmlns:wp14="http://schemas.microsoft.com/office/word/2010/wordprocessingDrawing" xmlns:wp="http://schemas.openxmlformats.org/drawingml/2006/wordprocessingDrawing" xmlns:w10="urn:schemas-microsoft-com:office:word" xmlns:w="http://schemas.openxmlformats.org/wordprocessingml/2006/main" xmlns:w14="http://schemas.microsoft.com/office/word/2010/wordml" xmlns:w15="http://schemas.microsoft.com/office/word/2012/wordml" xmlns:w16cex="http://schemas.microsoft.com/office/word/2018/wordml/cex" xmlns:w16cid="http://schemas.microsoft.com/office/word/2016/wordml/cid" xmlns:w16="http://schemas.microsoft.com/office/word/2018/wordml" xmlns:w16sdtdh="http://schemas.microsoft.com/office/word/2020/wordml/sdtdatahash" xmlns:w16se="http://schemas.microsoft.com/office/word/2015/wordml/symex" xmlns:wpg="http://schemas.microsoft.com/office/word/2010/wordprocessingGroup" xmlns:wpi="http://schemas.microsoft.com/office/word/2010/wordprocessingInk" xmlns:wne="http://schemas.microsoft.com/office/word/2006/wordml" xmlns:wps="http://schemas.microsoft.com/office/word/2010/wordprocessingShape" mc:Ignorable="w14 w15 w16se w16cid w16 w16cex w16sdtdh wp14">
+  <w:p>
+    <w:pPr>
+      <w:pStyle w:val="a6"/>
+    </w:pPr>
+  </w:p>
+</w:hdr>
+</file>
+
+<file path=word/header2.xml><?xml version="1.0" encoding="utf-8"?>
+<w:hdr xmlns:wpc="http://schemas.microsoft.com/office/word/2010/wordprocessingCanvas" xmlns:cx="http://schemas.microsoft.com/office/drawing/2014/chartex" xmlns:cx1="http://schemas.microsoft.com/office/drawing/2015/9/8/chartex" xmlns:cx2="http://schemas.microsoft.com/office/drawing/2015/10/21/chartex" xmlns:cx3="http://schemas.microsoft.com/office/drawing/2016/5/9/chartex" xmlns:cx4="http://schemas.microsoft.com/office/drawing/2016/5/10/chartex" xmlns:cx5="http://schemas.microsoft.com/office/drawing/2016/5/11/chartex" xmlns:cx6="http://schemas.microsoft.com/office/drawing/2016/5/12/chartex" xmlns:cx7="http://schemas.microsoft.com/office/drawing/2016/5/13/chartex" xmlns:cx8="http://schemas.microsoft.com/office/drawing/2016/5/14/chartex" xmlns:mc="http://schemas.openxmlformats.org/markup-compatibility/2006" xmlns:aink="http://schemas.microsoft.com/office/drawing/2016/ink" xmlns:am3d="http://schemas.microsoft.com/office/drawing/2017/model3d" xmlns:o="urn:schemas-microsoft-com:office:office" xmlns:oel="http://schemas.microsoft.com/office/2019/extlst" xmlns:r="http://schemas.openxmlformats.org/officeDocument/2006/relationships" xmlns:m="http://schemas.openxmlformats.org/officeDocument/2006/math" xmlns:v="urn:schemas-microsoft-com:vml" xmlns:wp14="http://schemas.microsoft.com/office/word/2010/wordprocessingDrawing" xmlns:wp="http://schemas.openxmlformats.org/drawingml/2006/wordprocessingDrawing" xmlns:w10="urn:schemas-microsoft-com:office:word" xmlns:w="http://schemas.openxmlformats.org/wordprocessingml/2006/main" xmlns:w14="http://schemas.microsoft.com/office/word/2010/wordml" xmlns:w15="http://schemas.microsoft.com/office/word/2012/wordml" xmlns:w16cex="http://schemas.microsoft.com/office/word/2018/wordml/cex" xmlns:w16cid="http://schemas.microsoft.com/office/word/2016/wordml/cid" xmlns:w16="http://schemas.microsoft.com/office/word/2018/wordml" xmlns:w16sdtdh="http://schemas.microsoft.com/office/word/2020/wordml/sdtdatahash" xmlns:w16se="http://schemas.microsoft.com/office/word/2015/wordml/symex" xmlns:wpg="http://schemas.microsoft.com/office/word/2010/wordprocessingGroup" xmlns:wpi="http://schemas.microsoft.com/office/word/2010/wordprocessingInk" xmlns:wne="http://schemas.microsoft.com/office/word/2006/wordml" xmlns:wps="http://schemas.microsoft.com/office/word/2010/wordprocessingShape" mc:Ignorable="w14 w15 w16se w16cid w16 w16cex w16sdtdh wp14">
+  <w:p>
+    <w:pPr>
+      <w:pStyle w:val="a6"/>
+    </w:pPr>
+  </w:p>
+</w:hdr>
+</file>
+
+<file path=word/header3.xml><?xml version="1.0" encoding="utf-8"?>
+<w:hdr xmlns:wpc="http://schemas.microsoft.com/office/word/2010/wordprocessingCanvas" xmlns:cx="http://schemas.microsoft.com/office/drawing/2014/chartex" xmlns:cx1="http://schemas.microsoft.com/office/drawing/2015/9/8/chartex" xmlns:cx2="http://schemas.microsoft.com/office/drawing/2015/10/21/chartex" xmlns:cx3="http://schemas.microsoft.com/office/drawing/2016/5/9/chartex" xmlns:cx4="http://schemas.microsoft.com/office/drawing/2016/5/10/chartex" xmlns:cx5="http://schemas.microsoft.com/office/drawing/2016/5/11/chartex" xmlns:cx6="http://schemas.microsoft.com/office/drawing/2016/5/12/chartex" xmlns:cx7="http://schemas.microsoft.com/office/drawing/2016/5/13/chartex" xmlns:cx8="http://schemas.microsoft.com/office/drawing/2016/5/14/chartex" xmlns:mc="http://schemas.openxmlformats.org/markup-compatibility/2006" xmlns:aink="http://schemas.microsoft.com/office/drawing/2016/ink" xmlns:am3d="http://schemas.microsoft.com/office/drawing/2017/model3d" xmlns:o="urn:schemas-microsoft-com:office:office" xmlns:oel="http://schemas.microsoft.com/office/2019/extlst" xmlns:r="http://schemas.openxmlformats.org/officeDocument/2006/relationships" xmlns:m="http://schemas.openxmlformats.org/officeDocument/2006/math" xmlns:v="urn:schemas-microsoft-com:vml" xmlns:wp14="http://schemas.microsoft.com/office/word/2010/wordprocessingDrawing" xmlns:wp="http://schemas.openxmlformats.org/drawingml/2006/wordprocessingDrawing" xmlns:w10="urn:schemas-microsoft-com:office:word" xmlns:w="http://schemas.openxmlformats.org/wordprocessingml/2006/main" xmlns:w14="http://schemas.microsoft.com/office/word/2010/wordml" xmlns:w15="http://schemas.microsoft.com/office/word/2012/wordml" xmlns:w16cex="http://schemas.microsoft.com/office/word/2018/wordml/cex" xmlns:w16cid="http://schemas.microsoft.com/office/word/2016/wordml/cid" xmlns:w16="http://schemas.microsoft.com/office/word/2018/wordml" xmlns:w16sdtdh="http://schemas.microsoft.com/office/word/2020/wordml/sdtdatahash" xmlns:w16se="http://schemas.microsoft.com/office/word/2015/wordml/symex" xmlns:wpg="http://schemas.microsoft.com/office/word/2010/wordprocessingGroup" xmlns:wpi="http://schemas.microsoft.com/office/word/2010/wordprocessingInk" xmlns:wne="http://schemas.microsoft.com/office/word/2006/wordml" xmlns:wps="http://schemas.microsoft.com/office/word/2010/wordprocessingShape" mc:Ignorable="w14 w15 w16se w16cid w16 w16cex w16sdtdh wp14">
+  <w:p>
+    <w:pPr>
+      <w:pStyle w:val="a6"/>
+    </w:pPr>
+  </w:p>
+</w:hdr>
 </file>
 
 <file path=word/numbering.xml><?xml version="1.0" encoding="utf-8"?>
@@ -5358,6 +5677,58 @@
       <w:ind w:left="560"/>
     </w:pPr>
   </w:style>
+  <w:style w:type="paragraph" w:styleId="a6">
+    <w:name w:val="header"/>
+    <w:basedOn w:val="a"/>
+    <w:link w:val="a7"/>
+    <w:uiPriority w:val="99"/>
+    <w:unhideWhenUsed/>
+    <w:rsid w:val="004135E3"/>
+    <w:pPr>
+      <w:tabs>
+        <w:tab w:val="center" w:pos="4677"/>
+        <w:tab w:val="right" w:pos="9355"/>
+      </w:tabs>
+      <w:spacing w:before="0" w:after="0"/>
+    </w:pPr>
+  </w:style>
+  <w:style w:type="character" w:customStyle="1" w:styleId="a7">
+    <w:name w:val="Верхний колонтитул Знак"/>
+    <w:basedOn w:val="a0"/>
+    <w:link w:val="a6"/>
+    <w:uiPriority w:val="99"/>
+    <w:rsid w:val="004135E3"/>
+    <w:rPr>
+      <w:rFonts w:ascii="Times New Roman" w:hAnsi="Times New Roman"/>
+      <w:sz w:val="28"/>
+    </w:rPr>
+  </w:style>
+  <w:style w:type="paragraph" w:styleId="a8">
+    <w:name w:val="footer"/>
+    <w:basedOn w:val="a"/>
+    <w:link w:val="a9"/>
+    <w:uiPriority w:val="99"/>
+    <w:unhideWhenUsed/>
+    <w:rsid w:val="004135E3"/>
+    <w:pPr>
+      <w:tabs>
+        <w:tab w:val="center" w:pos="4677"/>
+        <w:tab w:val="right" w:pos="9355"/>
+      </w:tabs>
+      <w:spacing w:before="0" w:after="0"/>
+    </w:pPr>
+  </w:style>
+  <w:style w:type="character" w:customStyle="1" w:styleId="a9">
+    <w:name w:val="Нижний колонтитул Знак"/>
+    <w:basedOn w:val="a0"/>
+    <w:link w:val="a8"/>
+    <w:uiPriority w:val="99"/>
+    <w:rsid w:val="004135E3"/>
+    <w:rPr>
+      <w:rFonts w:ascii="Times New Roman" w:hAnsi="Times New Roman"/>
+      <w:sz w:val="28"/>
+    </w:rPr>
+  </w:style>
 </w:styles>
 </file>
 

</xml_diff>